<commit_message>
made changes to resume and added invovlement page
</commit_message>
<xml_diff>
--- a/documents/MartinWuResume.docx
+++ b/documents/MartinWuResume.docx
@@ -507,7 +507,7 @@
           <w:color w:val="404040"/>
           <w:sz w:val="20"/>
         </w:rPr>
-        <w:t>, Data Structures and Algorithms, Differential Equations, Intro to Logic Design</w:t>
+        <w:t>, Data Structures and Algorithms, Intro to Logic Design</w:t>
       </w:r>
       <w:r>
         <w:rPr>
@@ -704,6 +704,14 @@
           <w:sz w:val="20"/>
         </w:rPr>
         <w:t>, Languages &amp; Computations</w:t>
+      </w:r>
+      <w:r>
+        <w:rPr>
+          <w:rFonts w:ascii="Cambria" w:eastAsia="Cambria" w:hAnsi="Cambria" w:cs="Cambria"/>
+          <w:color w:val="404040"/>
+          <w:sz w:val="20"/>
+        </w:rPr>
+        <w:t>, Machine Learning, Computing Systems</w:t>
       </w:r>
     </w:p>
     <w:p>
@@ -2256,7 +2264,21 @@
           <w:rFonts w:ascii="Cambria" w:eastAsia="Cambria" w:hAnsi="Cambria" w:cs="Cambria"/>
           <w:color w:val="404040"/>
         </w:rPr>
-        <w:t xml:space="preserve"> C#, Node.js, HTML, CSS,  .NET Unit Testing,</w:t>
+        <w:t xml:space="preserve"> C#, Node.js,</w:t>
+      </w:r>
+      <w:r>
+        <w:rPr>
+          <w:rFonts w:ascii="Cambria" w:eastAsia="Cambria" w:hAnsi="Cambria" w:cs="Cambria"/>
+          <w:color w:val="404040"/>
+        </w:rPr>
+        <w:t xml:space="preserve"> Python, </w:t>
+      </w:r>
+      <w:r>
+        <w:rPr>
+          <w:rFonts w:ascii="Cambria" w:eastAsia="Cambria" w:hAnsi="Cambria" w:cs="Cambria"/>
+          <w:color w:val="404040"/>
+        </w:rPr>
+        <w:t>.NET Unit Testing,</w:t>
       </w:r>
       <w:r>
         <w:rPr>
@@ -2275,61 +2297,6 @@
     </w:p>
     <w:p>
       <w:pPr>
-        <w:spacing w:after="77" w:line="251" w:lineRule="auto"/>
-        <w:ind w:left="-5" w:hanging="10"/>
-      </w:pPr>
-      <w:r>
-        <w:rPr>
-          <w:rFonts w:ascii="Cambria" w:eastAsia="Cambria" w:hAnsi="Cambria" w:cs="Cambria"/>
-          <w:color w:val="404040"/>
-        </w:rPr>
-        <w:t>A</w:t>
-      </w:r>
-      <w:r>
-        <w:rPr>
-          <w:rFonts w:ascii="Cambria" w:eastAsia="Cambria" w:hAnsi="Cambria" w:cs="Cambria"/>
-          <w:color w:val="404040"/>
-        </w:rPr>
-        <w:t>p</w:t>
-      </w:r>
-      <w:r>
-        <w:rPr>
-          <w:rFonts w:ascii="Cambria" w:eastAsia="Cambria" w:hAnsi="Cambria" w:cs="Cambria"/>
-          <w:color w:val="404040"/>
-        </w:rPr>
-        <w:t xml:space="preserve">plications: </w:t>
-      </w:r>
-      <w:r>
-        <w:rPr>
-          <w:rFonts w:ascii="Cambria" w:eastAsia="Cambria" w:hAnsi="Cambria" w:cs="Cambria"/>
-          <w:color w:val="404040"/>
-        </w:rPr>
-        <w:t>(Familiar)</w:t>
-      </w:r>
-      <w:r>
-        <w:rPr>
-          <w:rFonts w:ascii="Cambria" w:eastAsia="Cambria" w:hAnsi="Cambria" w:cs="Cambria"/>
-          <w:color w:val="404040"/>
-        </w:rPr>
-        <w:t xml:space="preserve"> Unity</w:t>
-      </w:r>
-      <w:r>
-        <w:rPr>
-          <w:rFonts w:ascii="Cambria" w:eastAsia="Cambria" w:hAnsi="Cambria" w:cs="Cambria"/>
-          <w:color w:val="404040"/>
-        </w:rPr>
-        <w:t>, Excel, Google Doc, O365 Word, Power Point</w:t>
-      </w:r>
-      <w:r>
-        <w:rPr>
-          <w:rFonts w:ascii="Cambria" w:eastAsia="Cambria" w:hAnsi="Cambria" w:cs="Cambria"/>
-          <w:color w:val="404040"/>
-        </w:rPr>
-        <w:t xml:space="preserve"> </w:t>
-      </w:r>
-    </w:p>
-    <w:p>
-      <w:pPr>
         <w:spacing w:after="77" w:line="10790" w:lineRule="auto"/>
         <w:ind w:left="-5" w:right="437" w:hanging="10"/>
       </w:pPr>
@@ -2373,6 +2340,13 @@
           <w:rFonts w:ascii="Cambria" w:eastAsia="Cambria" w:hAnsi="Cambria" w:cs="Cambria"/>
           <w:color w:val="404040"/>
         </w:rPr>
+        <w:t xml:space="preserve">Piano, Reading, </w:t>
+      </w:r>
+      <w:r>
+        <w:rPr>
+          <w:rFonts w:ascii="Cambria" w:eastAsia="Cambria" w:hAnsi="Cambria" w:cs="Cambria"/>
+          <w:color w:val="404040"/>
+        </w:rPr>
         <w:t>Sports Technology</w:t>
       </w:r>
       <w:r>
@@ -2401,35 +2375,7 @@
           <w:rFonts w:ascii="Cambria" w:eastAsia="Cambria" w:hAnsi="Cambria" w:cs="Cambria"/>
           <w:color w:val="404040"/>
         </w:rPr>
-        <w:t xml:space="preserve">Internet of Things, </w:t>
-      </w:r>
-      <w:r>
-        <w:rPr>
-          <w:rFonts w:ascii="Cambria" w:eastAsia="Cambria" w:hAnsi="Cambria" w:cs="Cambria"/>
-          <w:color w:val="404040"/>
-        </w:rPr>
-        <w:t>and M</w:t>
-      </w:r>
-      <w:r>
-        <w:rPr>
-          <w:rFonts w:ascii="Cambria" w:eastAsia="Cambria" w:hAnsi="Cambria" w:cs="Cambria"/>
-          <w:color w:val="404040"/>
-        </w:rPr>
-        <w:t xml:space="preserve">achine </w:t>
-      </w:r>
-      <w:r>
-        <w:rPr>
-          <w:rFonts w:ascii="Cambria" w:eastAsia="Cambria" w:hAnsi="Cambria" w:cs="Cambria"/>
-          <w:color w:val="404040"/>
-        </w:rPr>
-        <w:t>L</w:t>
-      </w:r>
-      <w:r>
-        <w:rPr>
-          <w:rFonts w:ascii="Cambria" w:eastAsia="Cambria" w:hAnsi="Cambria" w:cs="Cambria"/>
-          <w:color w:val="404040"/>
-        </w:rPr>
-        <w:t>earning</w:t>
+        <w:t>Internet of Things</w:t>
       </w:r>
     </w:p>
     <w:sectPr>

</xml_diff>